<commit_message>
atualizacao arquivos em 04/07/2023
</commit_message>
<xml_diff>
--- a/doc/product-backlog.docx
+++ b/doc/product-backlog.docx
@@ -6367,7 +6367,7 @@
           <w:szCs w:val="20"/>
           <w:lang w:val="pt-BR"/>
         </w:rPr>
-        <w:t xml:space="preserve"> CEP  , horário de funcionamento, horário de funcionamento do estabelecimento, CPF , nome completo, data de nascimento e e-mail deverão ser informado obrigatoriamente.</w:t>
+        <w:t xml:space="preserve"> CEP ,  horário de funcionamento do estabelecimento, CPF , nome completo, data de nascimento e e-mail deverão ser informado obrigatoriamente.</w:t>
       </w:r>
     </w:p>
     <w:p>
@@ -6650,7 +6650,6 @@
           <w:szCs w:val="20"/>
           <w:lang w:val="pt-BR"/>
         </w:rPr>
-        <w:lastRenderedPageBreak/>
         <w:t>QUANDO</w:t>
       </w:r>
       <w:r>
@@ -6692,6 +6691,7 @@
           <w:szCs w:val="20"/>
           <w:lang w:val="pt-BR"/>
         </w:rPr>
+        <w:lastRenderedPageBreak/>
         <w:t>ENTÃO:</w:t>
       </w:r>
       <w:r>
@@ -7950,7 +7950,6 @@
           <w:szCs w:val="20"/>
           <w:lang w:val="pt-BR"/>
         </w:rPr>
-        <w:lastRenderedPageBreak/>
         <w:t>DADO QUE</w:t>
       </w:r>
       <w:r>
@@ -8019,6 +8018,7 @@
           <w:szCs w:val="20"/>
           <w:lang w:val="pt-BR"/>
         </w:rPr>
+        <w:lastRenderedPageBreak/>
         <w:t>QUANDO</w:t>
       </w:r>
       <w:r>
@@ -14436,7 +14436,7 @@
               <w:noProof/>
               <w:color w:val="FFFFFF" w:themeColor="background1"/>
             </w:rPr>
-            <w:t>2</w:t>
+            <w:t>17</w:t>
           </w:r>
           <w:r>
             <w:rPr>

</xml_diff>